<commit_message>
helloworld spring boot example
</commit_message>
<xml_diff>
--- a/springBoot.docx
+++ b/springBoot.docx
@@ -6,18 +6,23 @@
       <w:pPr>
         <w:jc w:val="center"/>
         <w:rPr>
-          <w:sz w:val="28"/>
-        </w:rPr>
-      </w:pPr>
-      <w:r>
-        <w:rPr>
-          <w:sz w:val="28"/>
+          <w:sz w:val="24"/>
+        </w:rPr>
+      </w:pPr>
+      <w:r>
+        <w:rPr>
+          <w:sz w:val="24"/>
         </w:rPr>
         <w:t>Spring Boot</w:t>
       </w:r>
     </w:p>
     <w:p>
       <w:pPr>
+        <w:pStyle w:val="ListParagraph"/>
+        <w:numPr>
+          <w:ilvl w:val="0"/>
+          <w:numId w:val="2"/>
+        </w:numPr>
         <w:jc w:val="both"/>
         <w:rPr>
           <w:sz w:val="24"/>
@@ -41,7 +46,31 @@
         <w:rPr>
           <w:sz w:val="24"/>
         </w:rPr>
-        <w:t>Spring boot is a way in which we can bootstrap or quickly start-up a simple spring application. The main idea behind spring boot is to have an easy to start spring application and build it up to something that is production ready.</w:t>
+        <w:t xml:space="preserve">Spring boot is a way in which we can bootstrap or quickly start-up a simple spring </w:t>
+      </w:r>
+      <w:r>
+        <w:rPr>
+          <w:sz w:val="24"/>
+        </w:rPr>
+        <w:t xml:space="preserve">based java </w:t>
+      </w:r>
+      <w:r>
+        <w:rPr>
+          <w:sz w:val="24"/>
+        </w:rPr>
+        <w:t>application</w:t>
+      </w:r>
+      <w:r>
+        <w:rPr>
+          <w:sz w:val="24"/>
+        </w:rPr>
+        <w:t>s</w:t>
+      </w:r>
+      <w:r>
+        <w:rPr>
+          <w:sz w:val="24"/>
+        </w:rPr>
+        <w:t>. The main idea behind spring boot is to have an easy to start spring application and build it up to something that is production ready.</w:t>
       </w:r>
     </w:p>
     <w:p>
@@ -88,7 +117,7 @@
         <w:rPr>
           <w:sz w:val="24"/>
         </w:rPr>
-        <w:t>Opinionated</w:t>
+        <w:t>Supports convention over configuration</w:t>
       </w:r>
     </w:p>
     <w:p>
@@ -107,7 +136,7 @@
         <w:rPr>
           <w:sz w:val="24"/>
         </w:rPr>
-        <w:t>Supports convention over configuration</w:t>
+        <w:t>Standalone – It helps in creating a standalone application which is ready to run</w:t>
       </w:r>
     </w:p>
     <w:p>
@@ -126,15 +155,25 @@
         <w:rPr>
           <w:sz w:val="24"/>
         </w:rPr>
-        <w:t>Standalone – It helps in creating a standalone application which is ready to run</w:t>
-      </w:r>
+        <w:t>It’s a production ready application</w:t>
+      </w:r>
+    </w:p>
+    <w:p>
+      <w:pPr>
+        <w:pStyle w:val="ListParagraph"/>
+        <w:ind w:left="780"/>
+        <w:jc w:val="both"/>
+        <w:rPr>
+          <w:sz w:val="24"/>
+        </w:rPr>
+      </w:pPr>
     </w:p>
     <w:p>
       <w:pPr>
         <w:pStyle w:val="ListParagraph"/>
         <w:numPr>
           <w:ilvl w:val="0"/>
-          <w:numId w:val="1"/>
+          <w:numId w:val="2"/>
         </w:numPr>
         <w:jc w:val="both"/>
         <w:rPr>
@@ -145,36 +184,47 @@
         <w:rPr>
           <w:sz w:val="24"/>
         </w:rPr>
-        <w:t>It’s a production ready application</w:t>
-      </w:r>
-    </w:p>
-    <w:p>
-      <w:pPr>
-        <w:jc w:val="both"/>
-        <w:rPr>
-          <w:sz w:val="24"/>
-        </w:rPr>
-      </w:pPr>
-      <w:r>
-        <w:rPr>
-          <w:sz w:val="24"/>
-        </w:rPr>
-        <w:t>Let’s</w:t>
-      </w:r>
-      <w:r>
-        <w:rPr>
-          <w:sz w:val="24"/>
-        </w:rPr>
-        <w:t xml:space="preserve"> have a look at the pom.xml</w:t>
-      </w:r>
-      <w:r>
-        <w:rPr>
-          <w:sz w:val="24"/>
-        </w:rPr>
-        <w:t xml:space="preserve"> in a spring boot application</w:t>
-      </w:r>
-      <w:bookmarkStart w:id="0" w:name="_GoBack"/>
-      <w:bookmarkEnd w:id="0"/>
+        <w:t>Creating a spring boot application using Maven</w:t>
+      </w:r>
+    </w:p>
+    <w:p>
+      <w:pPr>
+        <w:jc w:val="both"/>
+        <w:rPr>
+          <w:sz w:val="24"/>
+        </w:rPr>
+      </w:pPr>
+      <w:r>
+        <w:rPr>
+          <w:sz w:val="24"/>
+        </w:rPr>
+        <w:t>In order</w:t>
+      </w:r>
+      <w:r>
+        <w:rPr>
+          <w:sz w:val="24"/>
+        </w:rPr>
+        <w:t xml:space="preserve"> to convert this simple maven project to a spring boot app, we need to follow the below steps:</w:t>
+      </w:r>
+    </w:p>
+    <w:p>
+      <w:pPr>
+        <w:pStyle w:val="ListParagraph"/>
+        <w:numPr>
+          <w:ilvl w:val="0"/>
+          <w:numId w:val="4"/>
+        </w:numPr>
+        <w:jc w:val="both"/>
+        <w:rPr>
+          <w:sz w:val="24"/>
+        </w:rPr>
+      </w:pPr>
+      <w:r>
+        <w:rPr>
+          <w:sz w:val="24"/>
+        </w:rPr>
+        <w:t>Add the spring boot parent configuration</w:t>
+      </w:r>
     </w:p>
     <w:p>
       <w:pPr>
@@ -186,7 +236,7 @@
       <w:r>
         <w:rPr>
           <w:noProof/>
-          <w:lang w:eastAsia="en-IN"/>
+          <w:lang w:val="en-US"/>
         </w:rPr>
         <w:drawing>
           <wp:inline distT="0" distB="0" distL="0" distR="0" wp14:anchorId="6A857E0C" wp14:editId="0B0A3A7E">
@@ -227,16 +277,52 @@
     </w:p>
     <w:p>
       <w:pPr>
-        <w:jc w:val="both"/>
-        <w:rPr>
-          <w:sz w:val="24"/>
-        </w:rPr>
-      </w:pPr>
-      <w:r>
-        <w:rPr>
-          <w:sz w:val="24"/>
-        </w:rPr>
-        <w:t>Contains the parent configuration</w:t>
+        <w:pStyle w:val="ListParagraph"/>
+        <w:numPr>
+          <w:ilvl w:val="0"/>
+          <w:numId w:val="4"/>
+        </w:numPr>
+        <w:jc w:val="both"/>
+        <w:rPr>
+          <w:sz w:val="24"/>
+        </w:rPr>
+      </w:pPr>
+      <w:r>
+        <w:rPr>
+          <w:sz w:val="24"/>
+        </w:rPr>
+        <w:t xml:space="preserve">Contains bootstrapped configuration of jars that are required for building </w:t>
+      </w:r>
+      <w:r>
+        <w:rPr>
+          <w:sz w:val="24"/>
+        </w:rPr>
+        <w:t>a web application using JPA</w:t>
+      </w:r>
+      <w:r>
+        <w:rPr>
+          <w:sz w:val="24"/>
+        </w:rPr>
+        <w:t>.</w:t>
+      </w:r>
+    </w:p>
+    <w:p>
+      <w:pPr>
+        <w:pStyle w:val="ListParagraph"/>
+        <w:numPr>
+          <w:ilvl w:val="0"/>
+          <w:numId w:val="4"/>
+        </w:numPr>
+        <w:jc w:val="both"/>
+        <w:rPr>
+          <w:sz w:val="24"/>
+        </w:rPr>
+      </w:pPr>
+      <w:r>
+        <w:rPr>
+          <w:sz w:val="24"/>
+        </w:rPr>
+        <w:t>These configurations below are a meta dependencies of all jars that a spring web application would need.</w:t>
       </w:r>
     </w:p>
     <w:p>
@@ -249,7 +335,7 @@
       <w:r>
         <w:rPr>
           <w:noProof/>
-          <w:lang w:eastAsia="en-IN"/>
+          <w:lang w:val="en-US"/>
         </w:rPr>
         <w:drawing>
           <wp:inline distT="0" distB="0" distL="0" distR="0" wp14:anchorId="5E822780" wp14:editId="6807FEC2">
@@ -290,20 +376,125 @@
     </w:p>
     <w:p>
       <w:pPr>
-        <w:jc w:val="both"/>
-        <w:rPr>
-          <w:sz w:val="24"/>
-        </w:rPr>
-      </w:pPr>
-      <w:r>
-        <w:rPr>
-          <w:sz w:val="24"/>
-        </w:rPr>
-        <w:t>Contains bootstrapped configuration of jars that are required for building a web application using jpa.</w:t>
-      </w:r>
-    </w:p>
-    <w:p>
-      <w:pPr>
+        <w:pStyle w:val="ListParagraph"/>
+        <w:numPr>
+          <w:ilvl w:val="0"/>
+          <w:numId w:val="2"/>
+        </w:numPr>
+        <w:jc w:val="both"/>
+        <w:rPr>
+          <w:sz w:val="24"/>
+        </w:rPr>
+      </w:pPr>
+      <w:bookmarkStart w:id="0" w:name="_GoBack"/>
+      <w:bookmarkEnd w:id="0"/>
+      <w:r>
+        <w:rPr>
+          <w:sz w:val="24"/>
+        </w:rPr>
+        <w:lastRenderedPageBreak/>
+        <w:t xml:space="preserve">Create a class with a main method and annotate that class with </w:t>
+      </w:r>
+    </w:p>
+    <w:p>
+      <w:pPr>
+        <w:pStyle w:val="ListParagraph"/>
+        <w:jc w:val="both"/>
+        <w:rPr>
+          <w:sz w:val="24"/>
+        </w:rPr>
+      </w:pPr>
+      <w:r>
+        <w:rPr>
+          <w:sz w:val="24"/>
+        </w:rPr>
+        <w:t>@SpringBootApplication</w:t>
+      </w:r>
+    </w:p>
+    <w:p>
+      <w:pPr>
+        <w:jc w:val="both"/>
+        <w:rPr>
+          <w:sz w:val="24"/>
+        </w:rPr>
+      </w:pPr>
+      <w:r>
+        <w:rPr>
+          <w:sz w:val="24"/>
+        </w:rPr>
+        <w:t>This tells spring that this is the start of the application.</w:t>
+      </w:r>
+    </w:p>
+    <w:p>
+      <w:pPr>
+        <w:ind w:left="360"/>
+        <w:jc w:val="both"/>
+        <w:rPr>
+          <w:sz w:val="24"/>
+        </w:rPr>
+      </w:pPr>
+      <w:r>
+        <w:rPr>
+          <w:noProof/>
+          <w:lang w:val="en-US"/>
+        </w:rPr>
+        <w:drawing>
+          <wp:inline distT="0" distB="0" distL="0" distR="0" wp14:anchorId="57EB7ABD" wp14:editId="00129DD4">
+            <wp:extent cx="4057650" cy="1352550"/>
+            <wp:effectExtent l="0" t="0" r="0" b="0"/>
+            <wp:docPr id="3" name="Picture 3"/>
+            <wp:cNvGraphicFramePr>
+              <a:graphicFrameLocks xmlns:a="http://schemas.openxmlformats.org/drawingml/2006/main" noChangeAspect="1"/>
+            </wp:cNvGraphicFramePr>
+            <a:graphic xmlns:a="http://schemas.openxmlformats.org/drawingml/2006/main">
+              <a:graphicData uri="http://schemas.openxmlformats.org/drawingml/2006/picture">
+                <pic:pic xmlns:pic="http://schemas.openxmlformats.org/drawingml/2006/picture">
+                  <pic:nvPicPr>
+                    <pic:cNvPr id="1" name=""/>
+                    <pic:cNvPicPr/>
+                  </pic:nvPicPr>
+                  <pic:blipFill>
+                    <a:blip r:embed="rId7"/>
+                    <a:stretch>
+                      <a:fillRect/>
+                    </a:stretch>
+                  </pic:blipFill>
+                  <pic:spPr>
+                    <a:xfrm>
+                      <a:off x="0" y="0"/>
+                      <a:ext cx="4057650" cy="1352550"/>
+                    </a:xfrm>
+                    <a:prstGeom prst="rect">
+                      <a:avLst/>
+                    </a:prstGeom>
+                  </pic:spPr>
+                </pic:pic>
+              </a:graphicData>
+            </a:graphic>
+          </wp:inline>
+        </w:drawing>
+      </w:r>
+    </w:p>
+    <w:p>
+      <w:pPr>
+        <w:ind w:left="360"/>
+        <w:jc w:val="both"/>
+        <w:rPr>
+          <w:sz w:val="24"/>
+        </w:rPr>
+      </w:pPr>
+    </w:p>
+    <w:p>
+      <w:pPr>
+        <w:jc w:val="both"/>
+        <w:rPr>
+          <w:sz w:val="24"/>
+        </w:rPr>
+      </w:pPr>
+    </w:p>
+    <w:p>
+      <w:pPr>
+        <w:ind w:left="360"/>
         <w:jc w:val="both"/>
         <w:rPr>
           <w:sz w:val="24"/>
@@ -331,6 +522,208 @@
 <file path=word/numbering.xml><?xml version="1.0" encoding="utf-8"?>
 <w:numbering xmlns:wpc="http://schemas.microsoft.com/office/word/2010/wordprocessingCanvas" xmlns:mc="http://schemas.openxmlformats.org/markup-compatibility/2006" xmlns:o="urn:schemas-microsoft-com:office:office" xmlns:r="http://schemas.openxmlformats.org/officeDocument/2006/relationships" xmlns:m="http://schemas.openxmlformats.org/officeDocument/2006/math" xmlns:v="urn:schemas-microsoft-com:vml" xmlns:wp14="http://schemas.microsoft.com/office/word/2010/wordprocessingDrawing" xmlns:wp="http://schemas.openxmlformats.org/drawingml/2006/wordprocessingDrawing" xmlns:w10="urn:schemas-microsoft-com:office:word" xmlns:w="http://schemas.openxmlformats.org/wordprocessingml/2006/main" xmlns:w14="http://schemas.microsoft.com/office/word/2010/wordml" xmlns:w15="http://schemas.microsoft.com/office/word/2012/wordml" xmlns:wpg="http://schemas.microsoft.com/office/word/2010/wordprocessingGroup" xmlns:wpi="http://schemas.microsoft.com/office/word/2010/wordprocessingInk" xmlns:wne="http://schemas.microsoft.com/office/word/2006/wordml" xmlns:wps="http://schemas.microsoft.com/office/word/2010/wordprocessingShape" mc:Ignorable="w14 w15 wp14">
   <w:abstractNum w:abstractNumId="0" w15:restartNumberingAfterBreak="0">
+    <w:nsid w:val="08793F90"/>
+    <w:multiLevelType w:val="hybridMultilevel"/>
+    <w:tmpl w:val="F3F0078C"/>
+    <w:lvl w:ilvl="0" w:tplc="0409000F">
+      <w:start w:val="1"/>
+      <w:numFmt w:val="decimal"/>
+      <w:lvlText w:val="%1."/>
+      <w:lvlJc w:val="left"/>
+      <w:pPr>
+        <w:ind w:left="720" w:hanging="360"/>
+      </w:pPr>
+      <w:rPr>
+        <w:rFonts w:hint="default"/>
+      </w:rPr>
+    </w:lvl>
+    <w:lvl w:ilvl="1" w:tplc="04090019" w:tentative="1">
+      <w:start w:val="1"/>
+      <w:numFmt w:val="lowerLetter"/>
+      <w:lvlText w:val="%2."/>
+      <w:lvlJc w:val="left"/>
+      <w:pPr>
+        <w:ind w:left="1440" w:hanging="360"/>
+      </w:pPr>
+    </w:lvl>
+    <w:lvl w:ilvl="2" w:tplc="0409001B" w:tentative="1">
+      <w:start w:val="1"/>
+      <w:numFmt w:val="lowerRoman"/>
+      <w:lvlText w:val="%3."/>
+      <w:lvlJc w:val="right"/>
+      <w:pPr>
+        <w:ind w:left="2160" w:hanging="180"/>
+      </w:pPr>
+    </w:lvl>
+    <w:lvl w:ilvl="3" w:tplc="0409000F" w:tentative="1">
+      <w:start w:val="1"/>
+      <w:numFmt w:val="decimal"/>
+      <w:lvlText w:val="%4."/>
+      <w:lvlJc w:val="left"/>
+      <w:pPr>
+        <w:ind w:left="2880" w:hanging="360"/>
+      </w:pPr>
+    </w:lvl>
+    <w:lvl w:ilvl="4" w:tplc="04090019" w:tentative="1">
+      <w:start w:val="1"/>
+      <w:numFmt w:val="lowerLetter"/>
+      <w:lvlText w:val="%5."/>
+      <w:lvlJc w:val="left"/>
+      <w:pPr>
+        <w:ind w:left="3600" w:hanging="360"/>
+      </w:pPr>
+    </w:lvl>
+    <w:lvl w:ilvl="5" w:tplc="0409001B" w:tentative="1">
+      <w:start w:val="1"/>
+      <w:numFmt w:val="lowerRoman"/>
+      <w:lvlText w:val="%6."/>
+      <w:lvlJc w:val="right"/>
+      <w:pPr>
+        <w:ind w:left="4320" w:hanging="180"/>
+      </w:pPr>
+    </w:lvl>
+    <w:lvl w:ilvl="6" w:tplc="0409000F" w:tentative="1">
+      <w:start w:val="1"/>
+      <w:numFmt w:val="decimal"/>
+      <w:lvlText w:val="%7."/>
+      <w:lvlJc w:val="left"/>
+      <w:pPr>
+        <w:ind w:left="5040" w:hanging="360"/>
+      </w:pPr>
+    </w:lvl>
+    <w:lvl w:ilvl="7" w:tplc="04090019" w:tentative="1">
+      <w:start w:val="1"/>
+      <w:numFmt w:val="lowerLetter"/>
+      <w:lvlText w:val="%8."/>
+      <w:lvlJc w:val="left"/>
+      <w:pPr>
+        <w:ind w:left="5760" w:hanging="360"/>
+      </w:pPr>
+    </w:lvl>
+    <w:lvl w:ilvl="8" w:tplc="0409001B" w:tentative="1">
+      <w:start w:val="1"/>
+      <w:numFmt w:val="lowerRoman"/>
+      <w:lvlText w:val="%9."/>
+      <w:lvlJc w:val="right"/>
+      <w:pPr>
+        <w:ind w:left="6480" w:hanging="180"/>
+      </w:pPr>
+    </w:lvl>
+  </w:abstractNum>
+  <w:abstractNum w:abstractNumId="1" w15:restartNumberingAfterBreak="0">
+    <w:nsid w:val="17D326CF"/>
+    <w:multiLevelType w:val="hybridMultilevel"/>
+    <w:tmpl w:val="2F6EF5B2"/>
+    <w:lvl w:ilvl="0" w:tplc="04090001">
+      <w:start w:val="1"/>
+      <w:numFmt w:val="bullet"/>
+      <w:lvlText w:val=""/>
+      <w:lvlJc w:val="left"/>
+      <w:pPr>
+        <w:ind w:left="720" w:hanging="360"/>
+      </w:pPr>
+      <w:rPr>
+        <w:rFonts w:ascii="Symbol" w:hAnsi="Symbol" w:hint="default"/>
+      </w:rPr>
+    </w:lvl>
+    <w:lvl w:ilvl="1" w:tplc="04090003" w:tentative="1">
+      <w:start w:val="1"/>
+      <w:numFmt w:val="bullet"/>
+      <w:lvlText w:val="o"/>
+      <w:lvlJc w:val="left"/>
+      <w:pPr>
+        <w:ind w:left="1440" w:hanging="360"/>
+      </w:pPr>
+      <w:rPr>
+        <w:rFonts w:ascii="Courier New" w:hAnsi="Courier New" w:cs="Courier New" w:hint="default"/>
+      </w:rPr>
+    </w:lvl>
+    <w:lvl w:ilvl="2" w:tplc="04090005" w:tentative="1">
+      <w:start w:val="1"/>
+      <w:numFmt w:val="bullet"/>
+      <w:lvlText w:val=""/>
+      <w:lvlJc w:val="left"/>
+      <w:pPr>
+        <w:ind w:left="2160" w:hanging="360"/>
+      </w:pPr>
+      <w:rPr>
+        <w:rFonts w:ascii="Wingdings" w:hAnsi="Wingdings" w:hint="default"/>
+      </w:rPr>
+    </w:lvl>
+    <w:lvl w:ilvl="3" w:tplc="04090001" w:tentative="1">
+      <w:start w:val="1"/>
+      <w:numFmt w:val="bullet"/>
+      <w:lvlText w:val=""/>
+      <w:lvlJc w:val="left"/>
+      <w:pPr>
+        <w:ind w:left="2880" w:hanging="360"/>
+      </w:pPr>
+      <w:rPr>
+        <w:rFonts w:ascii="Symbol" w:hAnsi="Symbol" w:hint="default"/>
+      </w:rPr>
+    </w:lvl>
+    <w:lvl w:ilvl="4" w:tplc="04090003" w:tentative="1">
+      <w:start w:val="1"/>
+      <w:numFmt w:val="bullet"/>
+      <w:lvlText w:val="o"/>
+      <w:lvlJc w:val="left"/>
+      <w:pPr>
+        <w:ind w:left="3600" w:hanging="360"/>
+      </w:pPr>
+      <w:rPr>
+        <w:rFonts w:ascii="Courier New" w:hAnsi="Courier New" w:cs="Courier New" w:hint="default"/>
+      </w:rPr>
+    </w:lvl>
+    <w:lvl w:ilvl="5" w:tplc="04090005" w:tentative="1">
+      <w:start w:val="1"/>
+      <w:numFmt w:val="bullet"/>
+      <w:lvlText w:val=""/>
+      <w:lvlJc w:val="left"/>
+      <w:pPr>
+        <w:ind w:left="4320" w:hanging="360"/>
+      </w:pPr>
+      <w:rPr>
+        <w:rFonts w:ascii="Wingdings" w:hAnsi="Wingdings" w:hint="default"/>
+      </w:rPr>
+    </w:lvl>
+    <w:lvl w:ilvl="6" w:tplc="04090001" w:tentative="1">
+      <w:start w:val="1"/>
+      <w:numFmt w:val="bullet"/>
+      <w:lvlText w:val=""/>
+      <w:lvlJc w:val="left"/>
+      <w:pPr>
+        <w:ind w:left="5040" w:hanging="360"/>
+      </w:pPr>
+      <w:rPr>
+        <w:rFonts w:ascii="Symbol" w:hAnsi="Symbol" w:hint="default"/>
+      </w:rPr>
+    </w:lvl>
+    <w:lvl w:ilvl="7" w:tplc="04090003" w:tentative="1">
+      <w:start w:val="1"/>
+      <w:numFmt w:val="bullet"/>
+      <w:lvlText w:val="o"/>
+      <w:lvlJc w:val="left"/>
+      <w:pPr>
+        <w:ind w:left="5760" w:hanging="360"/>
+      </w:pPr>
+      <w:rPr>
+        <w:rFonts w:ascii="Courier New" w:hAnsi="Courier New" w:cs="Courier New" w:hint="default"/>
+      </w:rPr>
+    </w:lvl>
+    <w:lvl w:ilvl="8" w:tplc="04090005" w:tentative="1">
+      <w:start w:val="1"/>
+      <w:numFmt w:val="bullet"/>
+      <w:lvlText w:val=""/>
+      <w:lvlJc w:val="left"/>
+      <w:pPr>
+        <w:ind w:left="6480" w:hanging="360"/>
+      </w:pPr>
+      <w:rPr>
+        <w:rFonts w:ascii="Wingdings" w:hAnsi="Wingdings" w:hint="default"/>
+      </w:rPr>
+    </w:lvl>
+  </w:abstractNum>
+  <w:abstractNum w:abstractNumId="2" w15:restartNumberingAfterBreak="0">
     <w:nsid w:val="2212395A"/>
     <w:multiLevelType w:val="hybridMultilevel"/>
     <w:tmpl w:val="ED6CF154"/>
@@ -443,8 +836,222 @@
       </w:rPr>
     </w:lvl>
   </w:abstractNum>
+  <w:abstractNum w:abstractNumId="3" w15:restartNumberingAfterBreak="0">
+    <w:nsid w:val="35163D55"/>
+    <w:multiLevelType w:val="hybridMultilevel"/>
+    <w:tmpl w:val="B2108C74"/>
+    <w:lvl w:ilvl="0" w:tplc="0409000F">
+      <w:start w:val="1"/>
+      <w:numFmt w:val="decimal"/>
+      <w:lvlText w:val="%1."/>
+      <w:lvlJc w:val="left"/>
+      <w:pPr>
+        <w:ind w:left="720" w:hanging="360"/>
+      </w:pPr>
+      <w:rPr>
+        <w:rFonts w:hint="default"/>
+      </w:rPr>
+    </w:lvl>
+    <w:lvl w:ilvl="1" w:tplc="04090019" w:tentative="1">
+      <w:start w:val="1"/>
+      <w:numFmt w:val="lowerLetter"/>
+      <w:lvlText w:val="%2."/>
+      <w:lvlJc w:val="left"/>
+      <w:pPr>
+        <w:ind w:left="1440" w:hanging="360"/>
+      </w:pPr>
+    </w:lvl>
+    <w:lvl w:ilvl="2" w:tplc="0409001B" w:tentative="1">
+      <w:start w:val="1"/>
+      <w:numFmt w:val="lowerRoman"/>
+      <w:lvlText w:val="%3."/>
+      <w:lvlJc w:val="right"/>
+      <w:pPr>
+        <w:ind w:left="2160" w:hanging="180"/>
+      </w:pPr>
+    </w:lvl>
+    <w:lvl w:ilvl="3" w:tplc="0409000F" w:tentative="1">
+      <w:start w:val="1"/>
+      <w:numFmt w:val="decimal"/>
+      <w:lvlText w:val="%4."/>
+      <w:lvlJc w:val="left"/>
+      <w:pPr>
+        <w:ind w:left="2880" w:hanging="360"/>
+      </w:pPr>
+    </w:lvl>
+    <w:lvl w:ilvl="4" w:tplc="04090019" w:tentative="1">
+      <w:start w:val="1"/>
+      <w:numFmt w:val="lowerLetter"/>
+      <w:lvlText w:val="%5."/>
+      <w:lvlJc w:val="left"/>
+      <w:pPr>
+        <w:ind w:left="3600" w:hanging="360"/>
+      </w:pPr>
+    </w:lvl>
+    <w:lvl w:ilvl="5" w:tplc="0409001B" w:tentative="1">
+      <w:start w:val="1"/>
+      <w:numFmt w:val="lowerRoman"/>
+      <w:lvlText w:val="%6."/>
+      <w:lvlJc w:val="right"/>
+      <w:pPr>
+        <w:ind w:left="4320" w:hanging="180"/>
+      </w:pPr>
+    </w:lvl>
+    <w:lvl w:ilvl="6" w:tplc="0409000F" w:tentative="1">
+      <w:start w:val="1"/>
+      <w:numFmt w:val="decimal"/>
+      <w:lvlText w:val="%7."/>
+      <w:lvlJc w:val="left"/>
+      <w:pPr>
+        <w:ind w:left="5040" w:hanging="360"/>
+      </w:pPr>
+    </w:lvl>
+    <w:lvl w:ilvl="7" w:tplc="04090019" w:tentative="1">
+      <w:start w:val="1"/>
+      <w:numFmt w:val="lowerLetter"/>
+      <w:lvlText w:val="%8."/>
+      <w:lvlJc w:val="left"/>
+      <w:pPr>
+        <w:ind w:left="5760" w:hanging="360"/>
+      </w:pPr>
+    </w:lvl>
+    <w:lvl w:ilvl="8" w:tplc="0409001B" w:tentative="1">
+      <w:start w:val="1"/>
+      <w:numFmt w:val="lowerRoman"/>
+      <w:lvlText w:val="%9."/>
+      <w:lvlJc w:val="right"/>
+      <w:pPr>
+        <w:ind w:left="6480" w:hanging="180"/>
+      </w:pPr>
+    </w:lvl>
+  </w:abstractNum>
+  <w:abstractNum w:abstractNumId="4" w15:restartNumberingAfterBreak="0">
+    <w:nsid w:val="71616AA7"/>
+    <w:multiLevelType w:val="hybridMultilevel"/>
+    <w:tmpl w:val="38C07C7A"/>
+    <w:lvl w:ilvl="0" w:tplc="04090001">
+      <w:start w:val="1"/>
+      <w:numFmt w:val="bullet"/>
+      <w:lvlText w:val=""/>
+      <w:lvlJc w:val="left"/>
+      <w:pPr>
+        <w:ind w:left="720" w:hanging="360"/>
+      </w:pPr>
+      <w:rPr>
+        <w:rFonts w:ascii="Symbol" w:hAnsi="Symbol" w:hint="default"/>
+      </w:rPr>
+    </w:lvl>
+    <w:lvl w:ilvl="1" w:tplc="04090003" w:tentative="1">
+      <w:start w:val="1"/>
+      <w:numFmt w:val="bullet"/>
+      <w:lvlText w:val="o"/>
+      <w:lvlJc w:val="left"/>
+      <w:pPr>
+        <w:ind w:left="1440" w:hanging="360"/>
+      </w:pPr>
+      <w:rPr>
+        <w:rFonts w:ascii="Courier New" w:hAnsi="Courier New" w:cs="Courier New" w:hint="default"/>
+      </w:rPr>
+    </w:lvl>
+    <w:lvl w:ilvl="2" w:tplc="04090005" w:tentative="1">
+      <w:start w:val="1"/>
+      <w:numFmt w:val="bullet"/>
+      <w:lvlText w:val=""/>
+      <w:lvlJc w:val="left"/>
+      <w:pPr>
+        <w:ind w:left="2160" w:hanging="360"/>
+      </w:pPr>
+      <w:rPr>
+        <w:rFonts w:ascii="Wingdings" w:hAnsi="Wingdings" w:hint="default"/>
+      </w:rPr>
+    </w:lvl>
+    <w:lvl w:ilvl="3" w:tplc="04090001" w:tentative="1">
+      <w:start w:val="1"/>
+      <w:numFmt w:val="bullet"/>
+      <w:lvlText w:val=""/>
+      <w:lvlJc w:val="left"/>
+      <w:pPr>
+        <w:ind w:left="2880" w:hanging="360"/>
+      </w:pPr>
+      <w:rPr>
+        <w:rFonts w:ascii="Symbol" w:hAnsi="Symbol" w:hint="default"/>
+      </w:rPr>
+    </w:lvl>
+    <w:lvl w:ilvl="4" w:tplc="04090003" w:tentative="1">
+      <w:start w:val="1"/>
+      <w:numFmt w:val="bullet"/>
+      <w:lvlText w:val="o"/>
+      <w:lvlJc w:val="left"/>
+      <w:pPr>
+        <w:ind w:left="3600" w:hanging="360"/>
+      </w:pPr>
+      <w:rPr>
+        <w:rFonts w:ascii="Courier New" w:hAnsi="Courier New" w:cs="Courier New" w:hint="default"/>
+      </w:rPr>
+    </w:lvl>
+    <w:lvl w:ilvl="5" w:tplc="04090005" w:tentative="1">
+      <w:start w:val="1"/>
+      <w:numFmt w:val="bullet"/>
+      <w:lvlText w:val=""/>
+      <w:lvlJc w:val="left"/>
+      <w:pPr>
+        <w:ind w:left="4320" w:hanging="360"/>
+      </w:pPr>
+      <w:rPr>
+        <w:rFonts w:ascii="Wingdings" w:hAnsi="Wingdings" w:hint="default"/>
+      </w:rPr>
+    </w:lvl>
+    <w:lvl w:ilvl="6" w:tplc="04090001" w:tentative="1">
+      <w:start w:val="1"/>
+      <w:numFmt w:val="bullet"/>
+      <w:lvlText w:val=""/>
+      <w:lvlJc w:val="left"/>
+      <w:pPr>
+        <w:ind w:left="5040" w:hanging="360"/>
+      </w:pPr>
+      <w:rPr>
+        <w:rFonts w:ascii="Symbol" w:hAnsi="Symbol" w:hint="default"/>
+      </w:rPr>
+    </w:lvl>
+    <w:lvl w:ilvl="7" w:tplc="04090003" w:tentative="1">
+      <w:start w:val="1"/>
+      <w:numFmt w:val="bullet"/>
+      <w:lvlText w:val="o"/>
+      <w:lvlJc w:val="left"/>
+      <w:pPr>
+        <w:ind w:left="5760" w:hanging="360"/>
+      </w:pPr>
+      <w:rPr>
+        <w:rFonts w:ascii="Courier New" w:hAnsi="Courier New" w:cs="Courier New" w:hint="default"/>
+      </w:rPr>
+    </w:lvl>
+    <w:lvl w:ilvl="8" w:tplc="04090005" w:tentative="1">
+      <w:start w:val="1"/>
+      <w:numFmt w:val="bullet"/>
+      <w:lvlText w:val=""/>
+      <w:lvlJc w:val="left"/>
+      <w:pPr>
+        <w:ind w:left="6480" w:hanging="360"/>
+      </w:pPr>
+      <w:rPr>
+        <w:rFonts w:ascii="Wingdings" w:hAnsi="Wingdings" w:hint="default"/>
+      </w:rPr>
+    </w:lvl>
+  </w:abstractNum>
   <w:num w:numId="1">
+    <w:abstractNumId w:val="2"/>
+  </w:num>
+  <w:num w:numId="2">
+    <w:abstractNumId w:val="3"/>
+  </w:num>
+  <w:num w:numId="3">
     <w:abstractNumId w:val="0"/>
+  </w:num>
+  <w:num w:numId="4">
+    <w:abstractNumId w:val="4"/>
+  </w:num>
+  <w:num w:numId="5">
+    <w:abstractNumId w:val="1"/>
   </w:num>
 </w:numbering>
 </file>

</xml_diff>